<commit_message>
feat: H-index 1차 시도 (2. Integer 배열로 변환하는 방법)
</commit_message>
<xml_diff>
--- a/docs/programmers/_42747/Report.docx
+++ b/docs/programmers/_42747/Report.docx
@@ -401,12 +401,14 @@
           <w:ilvl w:val="0"/>
           <w:numId w:val="2"/>
         </w:numPr>
+        <w:rPr>
+          <w:rFonts w:hint="eastAsia"/>
+        </w:rPr>
       </w:pPr>
       <w:r>
         <w:t>논문별 인용 횟수는 0회 이상 10,000회 이하입니다.</w:t>
       </w:r>
     </w:p>
-    <w:p/>
     <w:p>
       <w:pPr>
         <w:rPr>
@@ -456,18 +458,52 @@
         <w:rPr>
           <w:rFonts w:hint="eastAsia"/>
         </w:rPr>
-        <w:t>1. c</w:t>
-      </w:r>
-      <w:r>
-        <w:t>itations</w:t>
-      </w:r>
+        <w:t xml:space="preserve">1. </w:t>
+      </w:r>
+      <w:r>
+        <w:t>citations 내림차순 정렬</w:t>
+      </w:r>
+    </w:p>
+    <w:p>
+      <w:r>
+        <w:t>H-Index를 구하려면 논문의 인용 횟수를 내림차순으로 정렬해야 한다.</w:t>
+      </w:r>
+    </w:p>
+    <w:p>
       <w:r>
         <w:rPr>
           <w:rFonts w:hint="eastAsia"/>
         </w:rPr>
-        <w:t>를 먼저 내림차순 해야 한다.</w:t>
-      </w:r>
-    </w:p>
+        <w:t>원소의</w:t>
+      </w:r>
+      <w:r>
+        <w:t xml:space="preserve"> 값과 인덱스를 비교하여 최댓값을 찾아야 하기 때문이다.</w:t>
+      </w:r>
+    </w:p>
+    <w:p/>
+    <w:p>
+      <w:r>
+        <w:rPr>
+          <w:rFonts w:hint="eastAsia"/>
+        </w:rPr>
+        <w:t>하지만</w:t>
+      </w:r>
+      <w:r>
+        <w:t xml:space="preserve"> int 배열은 기본적으로 내림차순 정렬을 지원하지 않는다.</w:t>
+      </w:r>
+    </w:p>
+    <w:p>
+      <w:r>
+        <w:rPr>
+          <w:rFonts w:hint="eastAsia"/>
+        </w:rPr>
+        <w:t>따라서</w:t>
+      </w:r>
+      <w:r>
+        <w:t xml:space="preserve"> Integer 객체 배열로 변환한 후 정렬해야 한다.</w:t>
+      </w:r>
+    </w:p>
+    <w:p/>
     <w:p>
       <w:pPr>
         <w:rPr>
@@ -637,6 +673,119 @@
     </w:lvl>
   </w:abstractNum>
   <w:abstractNum w:abstractNumId="1" w15:restartNumberingAfterBreak="0">
+    <w:nsid w:val="36EB0FDE"/>
+    <w:multiLevelType w:val="multilevel"/>
+    <w:tmpl w:val="DB54B2DE"/>
+    <w:lvl w:ilvl="0">
+      <w:start w:val="1"/>
+      <w:numFmt w:val="decimal"/>
+      <w:lvlText w:val="%1-"/>
+      <w:lvlJc w:val="left"/>
+      <w:pPr>
+        <w:ind w:left="375" w:hanging="375"/>
+      </w:pPr>
+      <w:rPr>
+        <w:rFonts w:hint="default"/>
+      </w:rPr>
+    </w:lvl>
+    <w:lvl w:ilvl="1">
+      <w:start w:val="1"/>
+      <w:numFmt w:val="decimal"/>
+      <w:lvlText w:val="%1-%2."/>
+      <w:lvlJc w:val="left"/>
+      <w:pPr>
+        <w:ind w:left="720" w:hanging="720"/>
+      </w:pPr>
+      <w:rPr>
+        <w:rFonts w:hint="default"/>
+      </w:rPr>
+    </w:lvl>
+    <w:lvl w:ilvl="2">
+      <w:start w:val="1"/>
+      <w:numFmt w:val="decimal"/>
+      <w:lvlText w:val="%1-%2.%3."/>
+      <w:lvlJc w:val="left"/>
+      <w:pPr>
+        <w:ind w:left="720" w:hanging="720"/>
+      </w:pPr>
+      <w:rPr>
+        <w:rFonts w:hint="default"/>
+      </w:rPr>
+    </w:lvl>
+    <w:lvl w:ilvl="3">
+      <w:start w:val="1"/>
+      <w:numFmt w:val="decimal"/>
+      <w:lvlText w:val="%1-%2.%3.%4."/>
+      <w:lvlJc w:val="left"/>
+      <w:pPr>
+        <w:ind w:left="1080" w:hanging="1080"/>
+      </w:pPr>
+      <w:rPr>
+        <w:rFonts w:hint="default"/>
+      </w:rPr>
+    </w:lvl>
+    <w:lvl w:ilvl="4">
+      <w:start w:val="1"/>
+      <w:numFmt w:val="decimal"/>
+      <w:lvlText w:val="%1-%2.%3.%4.%5."/>
+      <w:lvlJc w:val="left"/>
+      <w:pPr>
+        <w:ind w:left="1080" w:hanging="1080"/>
+      </w:pPr>
+      <w:rPr>
+        <w:rFonts w:hint="default"/>
+      </w:rPr>
+    </w:lvl>
+    <w:lvl w:ilvl="5">
+      <w:start w:val="1"/>
+      <w:numFmt w:val="decimal"/>
+      <w:lvlText w:val="%1-%2.%3.%4.%5.%6."/>
+      <w:lvlJc w:val="left"/>
+      <w:pPr>
+        <w:ind w:left="1440" w:hanging="1440"/>
+      </w:pPr>
+      <w:rPr>
+        <w:rFonts w:hint="default"/>
+      </w:rPr>
+    </w:lvl>
+    <w:lvl w:ilvl="6">
+      <w:start w:val="1"/>
+      <w:numFmt w:val="decimal"/>
+      <w:lvlText w:val="%1-%2.%3.%4.%5.%6.%7."/>
+      <w:lvlJc w:val="left"/>
+      <w:pPr>
+        <w:ind w:left="1440" w:hanging="1440"/>
+      </w:pPr>
+      <w:rPr>
+        <w:rFonts w:hint="default"/>
+      </w:rPr>
+    </w:lvl>
+    <w:lvl w:ilvl="7">
+      <w:start w:val="1"/>
+      <w:numFmt w:val="decimal"/>
+      <w:lvlText w:val="%1-%2.%3.%4.%5.%6.%7.%8."/>
+      <w:lvlJc w:val="left"/>
+      <w:pPr>
+        <w:ind w:left="1800" w:hanging="1800"/>
+      </w:pPr>
+      <w:rPr>
+        <w:rFonts w:hint="default"/>
+      </w:rPr>
+    </w:lvl>
+    <w:lvl w:ilvl="8">
+      <w:start w:val="1"/>
+      <w:numFmt w:val="decimal"/>
+      <w:lvlText w:val="%1-%2.%3.%4.%5.%6.%7.%8.%9."/>
+      <w:lvlJc w:val="left"/>
+      <w:pPr>
+        <w:ind w:left="1800" w:hanging="1800"/>
+      </w:pPr>
+      <w:rPr>
+        <w:rFonts w:hint="default"/>
+      </w:rPr>
+    </w:lvl>
+  </w:abstractNum>
+  <w:abstractNum w:abstractNumId="2" w15:restartNumberingAfterBreak="0">
     <w:nsid w:val="653E450A"/>
     <w:multiLevelType w:val="hybridMultilevel"/>
     <w:tmpl w:val="F58C82A2"/>
@@ -725,7 +874,7 @@
       </w:pPr>
     </w:lvl>
   </w:abstractNum>
-  <w:abstractNum w:abstractNumId="2" w15:restartNumberingAfterBreak="0">
+  <w:abstractNum w:abstractNumId="3" w15:restartNumberingAfterBreak="0">
     <w:nsid w:val="6D3C6A59"/>
     <w:multiLevelType w:val="hybridMultilevel"/>
     <w:tmpl w:val="387A1C0A"/>
@@ -814,7 +963,7 @@
       </w:pPr>
     </w:lvl>
   </w:abstractNum>
-  <w:abstractNum w:abstractNumId="3" w15:restartNumberingAfterBreak="0">
+  <w:abstractNum w:abstractNumId="4" w15:restartNumberingAfterBreak="0">
     <w:nsid w:val="735B2A22"/>
     <w:multiLevelType w:val="multilevel"/>
     <w:tmpl w:val="346EA730"/>
@@ -964,16 +1113,19 @@
     </w:lvl>
   </w:abstractNum>
   <w:num w:numId="1" w16cid:durableId="926302809">
-    <w:abstractNumId w:val="3"/>
+    <w:abstractNumId w:val="4"/>
   </w:num>
   <w:num w:numId="2" w16cid:durableId="1190728436">
     <w:abstractNumId w:val="0"/>
   </w:num>
   <w:num w:numId="3" w16cid:durableId="1990209806">
-    <w:abstractNumId w:val="1"/>
+    <w:abstractNumId w:val="2"/>
   </w:num>
   <w:num w:numId="4" w16cid:durableId="646398199">
-    <w:abstractNumId w:val="2"/>
+    <w:abstractNumId w:val="3"/>
+  </w:num>
+  <w:num w:numId="5" w16cid:durableId="777681751">
+    <w:abstractNumId w:val="1"/>
   </w:num>
 </w:numbering>
 </file>
@@ -1586,7 +1738,6 @@
   <w:style w:type="character" w:default="1" w:styleId="a0">
     <w:name w:val="Default Paragraph Font"/>
     <w:uiPriority w:val="1"/>
-    <w:semiHidden/>
     <w:unhideWhenUsed/>
   </w:style>
   <w:style w:type="table" w:default="1" w:styleId="a1">

</xml_diff>

<commit_message>
feat: H-index 1차 시도 (3. citations 내림차순 정렬 및 int 배열로 환원)
</commit_message>
<xml_diff>
--- a/docs/programmers/_42747/Report.docx
+++ b/docs/programmers/_42747/Report.docx
@@ -440,6 +440,7 @@
     <w:p>
       <w:pPr>
         <w:rPr>
+          <w:rFonts w:hint="eastAsia"/>
           <w:b/>
           <w:bCs/>
         </w:rPr>
@@ -452,6 +453,14 @@
         </w:rPr>
         <w:t>1차 시도</w:t>
       </w:r>
+      <w:r>
+        <w:rPr>
+          <w:rFonts w:hint="eastAsia"/>
+          <w:b/>
+          <w:bCs/>
+        </w:rPr>
+        <w:t xml:space="preserve"> (강의자료 참고)</w:t>
+      </w:r>
     </w:p>
     <w:p>
       <w:r>
@@ -463,6 +472,12 @@
       <w:r>
         <w:t>citations 내림차순 정렬</w:t>
       </w:r>
+      <w:r>
+        <w:rPr>
+          <w:rFonts w:hint="eastAsia"/>
+        </w:rPr>
+        <w:t xml:space="preserve"> 준비</w:t>
+      </w:r>
     </w:p>
     <w:p>
       <w:r>
@@ -503,13 +518,279 @@
         <w:t xml:space="preserve"> Integer 객체 배열로 변환한 후 정렬해야 한다.</w:t>
       </w:r>
     </w:p>
-    <w:p/>
-    <w:p>
-      <w:pPr>
-        <w:rPr>
-          <w:rFonts w:hint="eastAsia"/>
-        </w:rPr>
-      </w:pPr>
+    <w:p>
+      <w:pPr>
+        <w:tabs>
+          <w:tab w:val="left" w:pos="1200"/>
+        </w:tabs>
+        <w:rPr>
+          <w:rFonts w:hint="eastAsia"/>
+        </w:rPr>
+      </w:pPr>
+    </w:p>
+    <w:p>
+      <w:pPr>
+        <w:tabs>
+          <w:tab w:val="left" w:pos="1200"/>
+        </w:tabs>
+      </w:pPr>
+      <w:r>
+        <w:t>2. Integer 배열로 변환하는 방법</w:t>
+      </w:r>
+    </w:p>
+    <w:p>
+      <w:pPr>
+        <w:tabs>
+          <w:tab w:val="left" w:pos="1200"/>
+        </w:tabs>
+      </w:pPr>
+      <w:proofErr w:type="spellStart"/>
+      <w:r>
+        <w:t>IntStream</w:t>
+      </w:r>
+      <w:proofErr w:type="spellEnd"/>
+      <w:r>
+        <w:t>을 활용하여 int 배열을 Integer 객체 배열로 변환할 수 있다.</w:t>
+      </w:r>
+    </w:p>
+    <w:p>
+      <w:pPr>
+        <w:tabs>
+          <w:tab w:val="left" w:pos="1200"/>
+        </w:tabs>
+      </w:pPr>
+      <w:r>
+        <w:rPr>
+          <w:rFonts w:hint="eastAsia"/>
+        </w:rPr>
+        <w:t>코드</w:t>
+      </w:r>
+      <w:r>
+        <w:t xml:space="preserve">: </w:t>
+      </w:r>
+      <w:proofErr w:type="spellStart"/>
+      <w:r>
+        <w:t>Arrays.stream</w:t>
+      </w:r>
+      <w:proofErr w:type="spellEnd"/>
+      <w:r>
+        <w:t>(citations</w:t>
+      </w:r>
+      <w:proofErr w:type="gramStart"/>
+      <w:r>
+        <w:t>).boxed</w:t>
+      </w:r>
+      <w:proofErr w:type="gramEnd"/>
+      <w:r>
+        <w:t>();</w:t>
+      </w:r>
+    </w:p>
+    <w:p>
+      <w:pPr>
+        <w:tabs>
+          <w:tab w:val="left" w:pos="1200"/>
+        </w:tabs>
+      </w:pPr>
+      <w:r>
+        <w:rPr>
+          <w:rFonts w:hint="eastAsia"/>
+        </w:rPr>
+        <w:t>위</w:t>
+      </w:r>
+      <w:r>
+        <w:t xml:space="preserve"> </w:t>
+      </w:r>
+      <w:proofErr w:type="gramStart"/>
+      <w:r>
+        <w:t>코드에서 .boxed</w:t>
+      </w:r>
+      <w:proofErr w:type="gramEnd"/>
+      <w:r>
+        <w:t>()를 사용하면 int 타입의 배열이 Integer 객체 배열로 변환된다.</w:t>
+      </w:r>
+    </w:p>
+    <w:p>
+      <w:pPr>
+        <w:tabs>
+          <w:tab w:val="left" w:pos="1200"/>
+        </w:tabs>
+      </w:pPr>
+      <w:r>
+        <w:rPr>
+          <w:rFonts w:hint="eastAsia"/>
+        </w:rPr>
+        <w:lastRenderedPageBreak/>
+        <w:t xml:space="preserve">3. </w:t>
+      </w:r>
+      <w:r>
+        <w:t>citations 내림차순 정렬</w:t>
+      </w:r>
+      <w:r>
+        <w:rPr>
+          <w:rFonts w:hint="eastAsia"/>
+        </w:rPr>
+        <w:t xml:space="preserve"> 및 int 배열로 환원</w:t>
+      </w:r>
+    </w:p>
+    <w:p>
+      <w:pPr>
+        <w:tabs>
+          <w:tab w:val="left" w:pos="1200"/>
+        </w:tabs>
+        <w:rPr>
+          <w:rFonts w:hint="eastAsia"/>
+        </w:rPr>
+      </w:pPr>
+      <w:r>
+        <w:rPr>
+          <w:rFonts w:hint="eastAsia"/>
+        </w:rPr>
+        <w:t>내림차순 정렬은 Integer 스트림에서 sorted 명령어에 다음과 같은 옵션을 넣는다.</w:t>
+      </w:r>
+    </w:p>
+    <w:p>
+      <w:pPr>
+        <w:tabs>
+          <w:tab w:val="left" w:pos="1200"/>
+        </w:tabs>
+      </w:pPr>
+      <w:proofErr w:type="gramStart"/>
+      <w:r>
+        <w:rPr>
+          <w:rFonts w:hint="eastAsia"/>
+        </w:rPr>
+        <w:t>.sorted</w:t>
+      </w:r>
+      <w:proofErr w:type="gramEnd"/>
+      <w:r>
+        <w:rPr>
+          <w:rFonts w:hint="eastAsia"/>
+        </w:rPr>
+        <w:t>(</w:t>
+      </w:r>
+      <w:proofErr w:type="spellStart"/>
+      <w:r>
+        <w:rPr>
+          <w:rFonts w:hint="eastAsia"/>
+        </w:rPr>
+        <w:t>Collections.reverseOrder</w:t>
+      </w:r>
+      <w:proofErr w:type="spellEnd"/>
+      <w:r>
+        <w:rPr>
+          <w:rFonts w:hint="eastAsia"/>
+        </w:rPr>
+        <w:t>())</w:t>
+      </w:r>
+    </w:p>
+    <w:p>
+      <w:pPr>
+        <w:tabs>
+          <w:tab w:val="left" w:pos="1200"/>
+        </w:tabs>
+      </w:pPr>
+      <w:r>
+        <w:rPr>
+          <w:rFonts w:hint="eastAsia"/>
+        </w:rPr>
+        <w:t>이제 int 배열로 변환한다.</w:t>
+      </w:r>
+    </w:p>
+    <w:p>
+      <w:pPr>
+        <w:tabs>
+          <w:tab w:val="left" w:pos="1200"/>
+        </w:tabs>
+        <w:rPr>
+          <w:rFonts w:hint="eastAsia"/>
+        </w:rPr>
+      </w:pPr>
+      <w:proofErr w:type="gramStart"/>
+      <w:r>
+        <w:rPr>
+          <w:rFonts w:hint="eastAsia"/>
+        </w:rPr>
+        <w:t>.</w:t>
+      </w:r>
+      <w:proofErr w:type="spellStart"/>
+      <w:r>
+        <w:rPr>
+          <w:rFonts w:hint="eastAsia"/>
+        </w:rPr>
+        <w:t>mapToInt</w:t>
+      </w:r>
+      <w:proofErr w:type="spellEnd"/>
+      <w:proofErr w:type="gramEnd"/>
+      <w:r>
+        <w:rPr>
+          <w:rFonts w:hint="eastAsia"/>
+        </w:rPr>
+        <w:t>(</w:t>
+      </w:r>
+      <w:proofErr w:type="spellStart"/>
+      <w:r>
+        <w:rPr>
+          <w:rFonts w:hint="eastAsia"/>
+        </w:rPr>
+        <w:t>i</w:t>
+      </w:r>
+      <w:proofErr w:type="spellEnd"/>
+      <w:r>
+        <w:rPr>
+          <w:rFonts w:hint="eastAsia"/>
+        </w:rPr>
+        <w:t xml:space="preserve"> -&gt; </w:t>
+      </w:r>
+      <w:proofErr w:type="spellStart"/>
+      <w:r>
+        <w:rPr>
+          <w:rFonts w:hint="eastAsia"/>
+        </w:rPr>
+        <w:t>i</w:t>
+      </w:r>
+      <w:proofErr w:type="spellEnd"/>
+      <w:r>
+        <w:rPr>
+          <w:rFonts w:hint="eastAsia"/>
+        </w:rPr>
+        <w:t>)</w:t>
+      </w:r>
+      <w:r>
+        <w:rPr>
+          <w:rFonts w:hint="eastAsia"/>
+        </w:rPr>
+        <w:t>.</w:t>
+      </w:r>
+      <w:proofErr w:type="spellStart"/>
+      <w:r>
+        <w:rPr>
+          <w:rFonts w:hint="eastAsia"/>
+        </w:rPr>
+        <w:t>toArray</w:t>
+      </w:r>
+      <w:proofErr w:type="spellEnd"/>
+      <w:r>
+        <w:rPr>
+          <w:rFonts w:hint="eastAsia"/>
+        </w:rPr>
+        <w:t>();</w:t>
+      </w:r>
+    </w:p>
+    <w:p>
+      <w:pPr>
+        <w:tabs>
+          <w:tab w:val="left" w:pos="1200"/>
+        </w:tabs>
+        <w:rPr>
+          <w:rFonts w:hint="eastAsia"/>
+        </w:rPr>
+      </w:pPr>
+      <w:r>
+        <w:rPr>
+          <w:rFonts w:hint="eastAsia"/>
+        </w:rPr>
+        <w:t>이 값을 citations에 다시 정렬하면 준비가 완료된다.</w:t>
+      </w:r>
     </w:p>
     <w:sectPr>
       <w:pgSz w:w="11906" w:h="16838"/>

</xml_diff>

<commit_message>
feat: H-index 1차 시도 (4. h 값 찾기)
</commit_message>
<xml_diff>
--- a/docs/programmers/_42747/Report.docx
+++ b/docs/programmers/_42747/Report.docx
@@ -780,10 +780,8 @@
       <w:pPr>
         <w:tabs>
           <w:tab w:val="left" w:pos="1200"/>
-        </w:tabs>
-        <w:rPr>
-          <w:rFonts w:hint="eastAsia"/>
-        </w:rPr>
+          <w:tab w:val="left" w:pos="6285"/>
+        </w:tabs>
       </w:pPr>
       <w:r>
         <w:rPr>
@@ -791,6 +789,199 @@
         </w:rPr>
         <w:t>이 값을 citations에 다시 정렬하면 준비가 완료된다.</w:t>
       </w:r>
+    </w:p>
+    <w:p>
+      <w:pPr>
+        <w:tabs>
+          <w:tab w:val="left" w:pos="1200"/>
+          <w:tab w:val="left" w:pos="6285"/>
+        </w:tabs>
+      </w:pPr>
+    </w:p>
+    <w:p>
+      <w:pPr>
+        <w:tabs>
+          <w:tab w:val="left" w:pos="1200"/>
+          <w:tab w:val="left" w:pos="6285"/>
+        </w:tabs>
+      </w:pPr>
+      <w:r>
+        <w:rPr>
+          <w:rFonts w:hint="eastAsia"/>
+        </w:rPr>
+        <w:t>4. h 값 찾기</w:t>
+      </w:r>
+    </w:p>
+    <w:p>
+      <w:pPr>
+        <w:tabs>
+          <w:tab w:val="left" w:pos="1200"/>
+          <w:tab w:val="left" w:pos="6285"/>
+        </w:tabs>
+      </w:pPr>
+      <w:r>
+        <w:t>F</w:t>
+      </w:r>
+      <w:r>
+        <w:rPr>
+          <w:rFonts w:hint="eastAsia"/>
+        </w:rPr>
+        <w:t xml:space="preserve">or 문으로 원소의 값과 index가 </w:t>
+      </w:r>
+      <w:proofErr w:type="spellStart"/>
+      <w:r>
+        <w:rPr>
+          <w:rFonts w:hint="eastAsia"/>
+        </w:rPr>
+        <w:t>같은지</w:t>
+      </w:r>
+      <w:proofErr w:type="spellEnd"/>
+      <w:r>
+        <w:rPr>
+          <w:rFonts w:hint="eastAsia"/>
+        </w:rPr>
+        <w:t xml:space="preserve"> 비교한다.</w:t>
+      </w:r>
+    </w:p>
+    <w:p>
+      <w:pPr>
+        <w:tabs>
+          <w:tab w:val="left" w:pos="1200"/>
+          <w:tab w:val="left" w:pos="6285"/>
+        </w:tabs>
+      </w:pPr>
+      <w:r>
+        <w:rPr>
+          <w:rFonts w:hint="eastAsia"/>
+        </w:rPr>
+        <w:t>코드:</w:t>
+      </w:r>
+    </w:p>
+    <w:p>
+      <w:pPr>
+        <w:tabs>
+          <w:tab w:val="left" w:pos="1200"/>
+          <w:tab w:val="left" w:pos="6285"/>
+        </w:tabs>
+      </w:pPr>
+      <w:r>
+        <w:t xml:space="preserve">for (int </w:t>
+      </w:r>
+      <w:proofErr w:type="spellStart"/>
+      <w:r>
+        <w:t>i</w:t>
+      </w:r>
+      <w:proofErr w:type="spellEnd"/>
+      <w:r>
+        <w:t xml:space="preserve"> = 0; </w:t>
+      </w:r>
+      <w:proofErr w:type="spellStart"/>
+      <w:r>
+        <w:t>i</w:t>
+      </w:r>
+      <w:proofErr w:type="spellEnd"/>
+      <w:r>
+        <w:t xml:space="preserve"> &lt; </w:t>
+      </w:r>
+      <w:proofErr w:type="spellStart"/>
+      <w:proofErr w:type="gramStart"/>
+      <w:r>
+        <w:t>citations.length</w:t>
+      </w:r>
+      <w:proofErr w:type="spellEnd"/>
+      <w:proofErr w:type="gramEnd"/>
+      <w:r>
+        <w:t xml:space="preserve">; </w:t>
+      </w:r>
+      <w:proofErr w:type="spellStart"/>
+      <w:r>
+        <w:t>i</w:t>
+      </w:r>
+      <w:proofErr w:type="spellEnd"/>
+      <w:r>
+        <w:t>++){</w:t>
+      </w:r>
+      <w:r>
+        <w:br/>
+        <w:t xml:space="preserve">    if(citations[</w:t>
+      </w:r>
+      <w:proofErr w:type="spellStart"/>
+      <w:r>
+        <w:t>i</w:t>
+      </w:r>
+      <w:proofErr w:type="spellEnd"/>
+      <w:r>
+        <w:t xml:space="preserve">] == </w:t>
+      </w:r>
+      <w:proofErr w:type="spellStart"/>
+      <w:r>
+        <w:t>i</w:t>
+      </w:r>
+      <w:proofErr w:type="spellEnd"/>
+      <w:r>
+        <w:t>)</w:t>
+      </w:r>
+      <w:r>
+        <w:br/>
+        <w:t xml:space="preserve">    {</w:t>
+      </w:r>
+      <w:r>
+        <w:br/>
+        <w:t xml:space="preserve">        answer = </w:t>
+      </w:r>
+      <w:proofErr w:type="spellStart"/>
+      <w:r>
+        <w:t>i</w:t>
+      </w:r>
+      <w:proofErr w:type="spellEnd"/>
+      <w:r>
+        <w:t>;</w:t>
+      </w:r>
+      <w:r>
+        <w:br/>
+        <w:t xml:space="preserve">        break;</w:t>
+      </w:r>
+      <w:r>
+        <w:br/>
+        <w:t xml:space="preserve">    }</w:t>
+      </w:r>
+      <w:r>
+        <w:br/>
+        <w:t>}</w:t>
+      </w:r>
+    </w:p>
+    <w:p>
+      <w:pPr>
+        <w:tabs>
+          <w:tab w:val="left" w:pos="1200"/>
+          <w:tab w:val="left" w:pos="6285"/>
+        </w:tabs>
+      </w:pPr>
+    </w:p>
+    <w:p>
+      <w:pPr>
+        <w:tabs>
+          <w:tab w:val="left" w:pos="1200"/>
+          <w:tab w:val="left" w:pos="6285"/>
+        </w:tabs>
+      </w:pPr>
+      <w:r>
+        <w:rPr>
+          <w:rFonts w:hint="eastAsia"/>
+        </w:rPr>
+        <w:t>이렇게 하면 h값이 나오는 코드를 구현하였다.</w:t>
+      </w:r>
+    </w:p>
+    <w:p>
+      <w:pPr>
+        <w:tabs>
+          <w:tab w:val="left" w:pos="1200"/>
+          <w:tab w:val="left" w:pos="6285"/>
+        </w:tabs>
+        <w:rPr>
+          <w:rFonts w:hint="eastAsia"/>
+        </w:rPr>
+      </w:pPr>
     </w:p>
     <w:sectPr>
       <w:pgSz w:w="11906" w:h="16838"/>

</xml_diff>

<commit_message>
feat: H-index 1차 시도 (실패)
</commit_message>
<xml_diff>
--- a/docs/programmers/_42747/Report.docx
+++ b/docs/programmers/_42747/Report.docx
@@ -459,7 +459,23 @@
           <w:b/>
           <w:bCs/>
         </w:rPr>
-        <w:t xml:space="preserve"> (강의자료 참고)</w:t>
+        <w:t xml:space="preserve"> (강의자료</w:t>
+      </w:r>
+      <w:r>
+        <w:rPr>
+          <w:rFonts w:hint="eastAsia"/>
+          <w:b/>
+          <w:bCs/>
+        </w:rPr>
+        <w:t xml:space="preserve"> 내림차순 정렬</w:t>
+      </w:r>
+      <w:r>
+        <w:rPr>
+          <w:rFonts w:hint="eastAsia"/>
+          <w:b/>
+          <w:bCs/>
+        </w:rPr>
+        <w:t xml:space="preserve"> 참고)</w:t>
       </w:r>
     </w:p>
     <w:p>
@@ -970,6 +986,64 @@
           <w:rFonts w:hint="eastAsia"/>
         </w:rPr>
         <w:t>이렇게 하면 h값이 나오는 코드를 구현하였다.</w:t>
+      </w:r>
+    </w:p>
+    <w:p>
+      <w:pPr>
+        <w:tabs>
+          <w:tab w:val="left" w:pos="1200"/>
+          <w:tab w:val="left" w:pos="6285"/>
+        </w:tabs>
+      </w:pPr>
+    </w:p>
+    <w:p>
+      <w:pPr>
+        <w:tabs>
+          <w:tab w:val="left" w:pos="1200"/>
+          <w:tab w:val="left" w:pos="6285"/>
+        </w:tabs>
+        <w:rPr>
+          <w:rFonts w:hint="eastAsia"/>
+          <w:b/>
+          <w:bCs/>
+        </w:rPr>
+      </w:pPr>
+      <w:r>
+        <w:rPr>
+          <w:rFonts w:hint="eastAsia"/>
+          <w:b/>
+          <w:bCs/>
+        </w:rPr>
+        <w:t>실행결과 (실패)</w:t>
+      </w:r>
+    </w:p>
+    <w:p>
+      <w:pPr>
+        <w:tabs>
+          <w:tab w:val="left" w:pos="1200"/>
+          <w:tab w:val="left" w:pos="6285"/>
+        </w:tabs>
+      </w:pPr>
+      <w:r>
+        <w:rPr>
+          <w:rFonts w:hint="eastAsia"/>
+        </w:rPr>
+        <w:t xml:space="preserve">예상과 달리 citations = </w:t>
+      </w:r>
+      <w:r>
+        <w:t>[3, 0, 6, 1, 5]</w:t>
+      </w:r>
+      <w:r>
+        <w:rPr>
+          <w:rFonts w:hint="eastAsia"/>
+        </w:rPr>
+        <w:t xml:space="preserve"> 상태에서 </w:t>
+      </w:r>
+      <w:r>
+        <w:rPr>
+          <w:rFonts w:hint="eastAsia"/>
+        </w:rPr>
+        <w:t>h값이 3이 아닌 0이 반환되었다.</w:t>
       </w:r>
     </w:p>
     <w:p>

</xml_diff>

<commit_message>
feat: H-index 2차 시도 (성공)
</commit_message>
<xml_diff>
--- a/docs/programmers/_42747/Report.docx
+++ b/docs/programmers/_42747/Report.docx
@@ -32,7 +32,6 @@
           <w:rFonts w:asciiTheme="majorEastAsia" w:eastAsiaTheme="majorEastAsia" w:hAnsiTheme="majorEastAsia"/>
         </w:rPr>
       </w:pPr>
-      <w:proofErr w:type="spellStart"/>
       <w:r>
         <w:rPr>
           <w:rFonts w:asciiTheme="majorEastAsia" w:eastAsiaTheme="majorEastAsia" w:hAnsiTheme="majorEastAsia" w:hint="eastAsia"/>
@@ -43,7 +42,6 @@
         </w:rPr>
         <w:t>프로그래머스</w:t>
       </w:r>
-      <w:proofErr w:type="spellEnd"/>
       <w:r>
         <w:rPr>
           <w:rFonts w:asciiTheme="majorEastAsia" w:eastAsiaTheme="majorEastAsia" w:hAnsiTheme="majorEastAsia"/>
@@ -139,7 +137,7 @@
                     </pic:cNvPicPr>
                   </pic:nvPicPr>
                   <pic:blipFill>
-                    <a:blip r:embed="rId5">
+                    <a:blip r:embed="rId7">
                       <a:extLst>
                         <a:ext uri="{28A0092B-C50C-407E-A947-70E740481C1C}">
                           <a14:useLocalDpi xmlns:a14="http://schemas.microsoft.com/office/drawing/2010/main" val="0"/>
@@ -187,7 +185,6 @@
     <w:p/>
     <w:p/>
     <w:p>
-      <w:proofErr w:type="gramStart"/>
       <w:r>
         <w:rPr>
           <w:rFonts w:hint="eastAsia"/>
@@ -195,23 +192,16 @@
         <w:t>과목</w:t>
       </w:r>
       <w:r>
-        <w:t xml:space="preserve"> :</w:t>
-      </w:r>
-      <w:proofErr w:type="gramEnd"/>
-      <w:r>
-        <w:t xml:space="preserve"> </w:t>
-      </w:r>
-      <w:proofErr w:type="spellStart"/>
+        <w:t xml:space="preserve"> : </w:t>
+      </w:r>
       <w:r>
         <w:rPr>
           <w:rFonts w:hint="eastAsia"/>
         </w:rPr>
         <w:t>코딩테스트지도</w:t>
       </w:r>
-      <w:proofErr w:type="spellEnd"/>
-    </w:p>
-    <w:p>
-      <w:proofErr w:type="gramStart"/>
+    </w:p>
+    <w:p>
       <w:r>
         <w:rPr>
           <w:rFonts w:hint="eastAsia"/>
@@ -219,11 +209,7 @@
         <w:t>담당교수</w:t>
       </w:r>
       <w:r>
-        <w:t xml:space="preserve"> :</w:t>
-      </w:r>
-      <w:proofErr w:type="gramEnd"/>
-      <w:r>
-        <w:t xml:space="preserve"> </w:t>
+        <w:t xml:space="preserve"> : </w:t>
       </w:r>
       <w:r>
         <w:rPr>
@@ -236,7 +222,6 @@
       </w:r>
     </w:p>
     <w:p>
-      <w:proofErr w:type="gramStart"/>
       <w:r>
         <w:rPr>
           <w:rFonts w:hint="eastAsia"/>
@@ -244,15 +229,10 @@
         <w:t>학부</w:t>
       </w:r>
       <w:r>
-        <w:t xml:space="preserve"> :</w:t>
-      </w:r>
-      <w:proofErr w:type="gramEnd"/>
-      <w:r>
-        <w:t xml:space="preserve"> IT융합자율학부</w:t>
-      </w:r>
-    </w:p>
-    <w:p>
-      <w:proofErr w:type="gramStart"/>
+        <w:t xml:space="preserve"> : IT융합자율학부</w:t>
+      </w:r>
+    </w:p>
+    <w:p>
       <w:r>
         <w:rPr>
           <w:rFonts w:hint="eastAsia"/>
@@ -260,15 +240,10 @@
         <w:t>학번</w:t>
       </w:r>
       <w:r>
-        <w:t xml:space="preserve"> :</w:t>
-      </w:r>
-      <w:proofErr w:type="gramEnd"/>
-      <w:r>
-        <w:t xml:space="preserve"> 202114136</w:t>
-      </w:r>
-    </w:p>
-    <w:p>
-      <w:proofErr w:type="gramStart"/>
+        <w:t xml:space="preserve"> : 202114136</w:t>
+      </w:r>
+    </w:p>
+    <w:p>
       <w:r>
         <w:rPr>
           <w:rFonts w:hint="eastAsia"/>
@@ -276,15 +251,10 @@
         <w:t>이름</w:t>
       </w:r>
       <w:r>
-        <w:t xml:space="preserve"> :</w:t>
-      </w:r>
-      <w:proofErr w:type="gramEnd"/>
-      <w:r>
-        <w:t xml:space="preserve"> 장준희</w:t>
-      </w:r>
-    </w:p>
-    <w:p>
-      <w:proofErr w:type="gramStart"/>
+        <w:t xml:space="preserve"> : 장준희</w:t>
+      </w:r>
+    </w:p>
+    <w:p>
       <w:r>
         <w:rPr>
           <w:rFonts w:hint="eastAsia"/>
@@ -292,11 +262,7 @@
         <w:t>제출일</w:t>
       </w:r>
       <w:r>
-        <w:t xml:space="preserve"> :</w:t>
-      </w:r>
-      <w:proofErr w:type="gramEnd"/>
-      <w:r>
-        <w:t xml:space="preserve"> </w:t>
+        <w:t xml:space="preserve"> : </w:t>
       </w:r>
       <w:r>
         <w:rPr>
@@ -346,7 +312,7 @@
       <w:r>
         <w:t>H-Index는 과학자의 생산성과 영향력을 나타내는 지표입니다. 어느 과학자의 H-Index를 나타내는 값인 h를 구하려고 합니다. 위키백과</w:t>
       </w:r>
-      <w:hyperlink r:id="rId6" w:anchor="fn1" w:history="1">
+      <w:hyperlink r:id="rId8" w:anchor="fn1" w:history="1">
         <w:r>
           <w:rPr>
             <w:rStyle w:val="aa"/>
@@ -401,9 +367,6 @@
           <w:ilvl w:val="0"/>
           <w:numId w:val="2"/>
         </w:numPr>
-        <w:rPr>
-          <w:rFonts w:hint="eastAsia"/>
-        </w:rPr>
       </w:pPr>
       <w:r>
         <w:t>논문별 인용 횟수는 0회 이상 10,000회 이하입니다.</w:t>
@@ -440,7 +403,6 @@
     <w:p>
       <w:pPr>
         <w:rPr>
-          <w:rFonts w:hint="eastAsia"/>
           <w:b/>
           <w:bCs/>
         </w:rPr>
@@ -539,9 +501,6 @@
         <w:tabs>
           <w:tab w:val="left" w:pos="1200"/>
         </w:tabs>
-        <w:rPr>
-          <w:rFonts w:hint="eastAsia"/>
-        </w:rPr>
       </w:pPr>
     </w:p>
     <w:p>
@@ -560,13 +519,8 @@
           <w:tab w:val="left" w:pos="1200"/>
         </w:tabs>
       </w:pPr>
-      <w:proofErr w:type="spellStart"/>
-      <w:r>
-        <w:t>IntStream</w:t>
-      </w:r>
-      <w:proofErr w:type="spellEnd"/>
-      <w:r>
-        <w:t>을 활용하여 int 배열을 Integer 객체 배열로 변환할 수 있다.</w:t>
+      <w:r>
+        <w:t>IntStream을 활용하여 int 배열을 Integer 객체 배열로 변환할 수 있다.</w:t>
       </w:r>
     </w:p>
     <w:p>
@@ -582,23 +536,7 @@
         <w:t>코드</w:t>
       </w:r>
       <w:r>
-        <w:t xml:space="preserve">: </w:t>
-      </w:r>
-      <w:proofErr w:type="spellStart"/>
-      <w:r>
-        <w:t>Arrays.stream</w:t>
-      </w:r>
-      <w:proofErr w:type="spellEnd"/>
-      <w:r>
-        <w:t>(citations</w:t>
-      </w:r>
-      <w:proofErr w:type="gramStart"/>
-      <w:r>
-        <w:t>).boxed</w:t>
-      </w:r>
-      <w:proofErr w:type="gramEnd"/>
-      <w:r>
-        <w:t>();</w:t>
+        <w:t>: Arrays.stream(citations).boxed();</w:t>
       </w:r>
     </w:p>
     <w:p>
@@ -614,15 +552,7 @@
         <w:t>위</w:t>
       </w:r>
       <w:r>
-        <w:t xml:space="preserve"> </w:t>
-      </w:r>
-      <w:proofErr w:type="gramStart"/>
-      <w:r>
-        <w:t>코드에서 .boxed</w:t>
-      </w:r>
-      <w:proofErr w:type="gramEnd"/>
-      <w:r>
-        <w:t>()를 사용하면 int 타입의 배열이 Integer 객체 배열로 변환된다.</w:t>
+        <w:t xml:space="preserve"> 코드에서 .boxed()를 사용하면 int 타입의 배열이 Integer 객체 배열로 변환된다.</w:t>
       </w:r>
     </w:p>
     <w:p>
@@ -653,9 +583,6 @@
         <w:tabs>
           <w:tab w:val="left" w:pos="1200"/>
         </w:tabs>
-        <w:rPr>
-          <w:rFonts w:hint="eastAsia"/>
-        </w:rPr>
       </w:pPr>
       <w:r>
         <w:rPr>
@@ -670,33 +597,11 @@
           <w:tab w:val="left" w:pos="1200"/>
         </w:tabs>
       </w:pPr>
-      <w:proofErr w:type="gramStart"/>
-      <w:r>
-        <w:rPr>
-          <w:rFonts w:hint="eastAsia"/>
-        </w:rPr>
-        <w:t>.sorted</w:t>
-      </w:r>
-      <w:proofErr w:type="gramEnd"/>
-      <w:r>
-        <w:rPr>
-          <w:rFonts w:hint="eastAsia"/>
-        </w:rPr>
-        <w:t>(</w:t>
-      </w:r>
-      <w:proofErr w:type="spellStart"/>
-      <w:r>
-        <w:rPr>
-          <w:rFonts w:hint="eastAsia"/>
-        </w:rPr>
-        <w:t>Collections.reverseOrder</w:t>
-      </w:r>
-      <w:proofErr w:type="spellEnd"/>
-      <w:r>
-        <w:rPr>
-          <w:rFonts w:hint="eastAsia"/>
-        </w:rPr>
-        <w:t>())</w:t>
+      <w:r>
+        <w:rPr>
+          <w:rFonts w:hint="eastAsia"/>
+        </w:rPr>
+        <w:t>.sorted(Collections.reverseOrder())</w:t>
       </w:r>
     </w:p>
     <w:p>
@@ -717,79 +622,18 @@
         <w:tabs>
           <w:tab w:val="left" w:pos="1200"/>
         </w:tabs>
-        <w:rPr>
-          <w:rFonts w:hint="eastAsia"/>
-        </w:rPr>
-      </w:pPr>
-      <w:proofErr w:type="gramStart"/>
-      <w:r>
-        <w:rPr>
-          <w:rFonts w:hint="eastAsia"/>
-        </w:rPr>
-        <w:t>.</w:t>
-      </w:r>
-      <w:proofErr w:type="spellStart"/>
-      <w:r>
-        <w:rPr>
-          <w:rFonts w:hint="eastAsia"/>
-        </w:rPr>
-        <w:t>mapToInt</w:t>
-      </w:r>
-      <w:proofErr w:type="spellEnd"/>
-      <w:proofErr w:type="gramEnd"/>
-      <w:r>
-        <w:rPr>
-          <w:rFonts w:hint="eastAsia"/>
-        </w:rPr>
-        <w:t>(</w:t>
-      </w:r>
-      <w:proofErr w:type="spellStart"/>
-      <w:r>
-        <w:rPr>
-          <w:rFonts w:hint="eastAsia"/>
-        </w:rPr>
-        <w:t>i</w:t>
-      </w:r>
-      <w:proofErr w:type="spellEnd"/>
-      <w:r>
-        <w:rPr>
-          <w:rFonts w:hint="eastAsia"/>
-        </w:rPr>
-        <w:t xml:space="preserve"> -&gt; </w:t>
-      </w:r>
-      <w:proofErr w:type="spellStart"/>
-      <w:r>
-        <w:rPr>
-          <w:rFonts w:hint="eastAsia"/>
-        </w:rPr>
-        <w:t>i</w:t>
-      </w:r>
-      <w:proofErr w:type="spellEnd"/>
-      <w:r>
-        <w:rPr>
-          <w:rFonts w:hint="eastAsia"/>
-        </w:rPr>
-        <w:t>)</w:t>
-      </w:r>
-      <w:r>
-        <w:rPr>
-          <w:rFonts w:hint="eastAsia"/>
-        </w:rPr>
-        <w:t>.</w:t>
-      </w:r>
-      <w:proofErr w:type="spellStart"/>
-      <w:r>
-        <w:rPr>
-          <w:rFonts w:hint="eastAsia"/>
-        </w:rPr>
-        <w:t>toArray</w:t>
-      </w:r>
-      <w:proofErr w:type="spellEnd"/>
-      <w:r>
-        <w:rPr>
-          <w:rFonts w:hint="eastAsia"/>
-        </w:rPr>
-        <w:t>();</w:t>
+      </w:pPr>
+      <w:r>
+        <w:rPr>
+          <w:rFonts w:hint="eastAsia"/>
+        </w:rPr>
+        <w:t>.mapToInt(i -&gt; i)</w:t>
+      </w:r>
+      <w:r>
+        <w:rPr>
+          <w:rFonts w:hint="eastAsia"/>
+        </w:rPr>
+        <w:t>.toArray();</w:t>
       </w:r>
     </w:p>
     <w:p>
@@ -842,21 +686,7 @@
         <w:rPr>
           <w:rFonts w:hint="eastAsia"/>
         </w:rPr>
-        <w:t xml:space="preserve">or 문으로 원소의 값과 index가 </w:t>
-      </w:r>
-      <w:proofErr w:type="spellStart"/>
-      <w:r>
-        <w:rPr>
-          <w:rFonts w:hint="eastAsia"/>
-        </w:rPr>
-        <w:t>같은지</w:t>
-      </w:r>
-      <w:proofErr w:type="spellEnd"/>
-      <w:r>
-        <w:rPr>
-          <w:rFonts w:hint="eastAsia"/>
-        </w:rPr>
-        <w:t xml:space="preserve"> 비교한다.</w:t>
+        <w:t>or 문으로 원소의 값과 index가 같은지 비교한다.</w:t>
       </w:r>
     </w:p>
     <w:p>
@@ -881,61 +711,11 @@
         </w:tabs>
       </w:pPr>
       <w:r>
-        <w:t xml:space="preserve">for (int </w:t>
-      </w:r>
-      <w:proofErr w:type="spellStart"/>
-      <w:r>
-        <w:t>i</w:t>
-      </w:r>
-      <w:proofErr w:type="spellEnd"/>
-      <w:r>
-        <w:t xml:space="preserve"> = 0; </w:t>
-      </w:r>
-      <w:proofErr w:type="spellStart"/>
-      <w:r>
-        <w:t>i</w:t>
-      </w:r>
-      <w:proofErr w:type="spellEnd"/>
-      <w:r>
-        <w:t xml:space="preserve"> &lt; </w:t>
-      </w:r>
-      <w:proofErr w:type="spellStart"/>
-      <w:proofErr w:type="gramStart"/>
-      <w:r>
-        <w:t>citations.length</w:t>
-      </w:r>
-      <w:proofErr w:type="spellEnd"/>
-      <w:proofErr w:type="gramEnd"/>
-      <w:r>
-        <w:t xml:space="preserve">; </w:t>
-      </w:r>
-      <w:proofErr w:type="spellStart"/>
-      <w:r>
-        <w:t>i</w:t>
-      </w:r>
-      <w:proofErr w:type="spellEnd"/>
-      <w:r>
-        <w:t>++){</w:t>
+        <w:t>for (int i = 0; i &lt; citations.length; i++){</w:t>
       </w:r>
       <w:r>
         <w:br/>
-        <w:t xml:space="preserve">    if(citations[</w:t>
-      </w:r>
-      <w:proofErr w:type="spellStart"/>
-      <w:r>
-        <w:t>i</w:t>
-      </w:r>
-      <w:proofErr w:type="spellEnd"/>
-      <w:r>
-        <w:t xml:space="preserve">] == </w:t>
-      </w:r>
-      <w:proofErr w:type="spellStart"/>
-      <w:r>
-        <w:t>i</w:t>
-      </w:r>
-      <w:proofErr w:type="spellEnd"/>
-      <w:r>
-        <w:t>)</w:t>
+        <w:t xml:space="preserve">    if(citations[i] == i)</w:t>
       </w:r>
       <w:r>
         <w:br/>
@@ -943,15 +723,7 @@
       </w:r>
       <w:r>
         <w:br/>
-        <w:t xml:space="preserve">        answer = </w:t>
-      </w:r>
-      <w:proofErr w:type="spellStart"/>
-      <w:r>
-        <w:t>i</w:t>
-      </w:r>
-      <w:proofErr w:type="spellEnd"/>
-      <w:r>
-        <w:t>;</w:t>
+        <w:t xml:space="preserve">        answer = i;</w:t>
       </w:r>
       <w:r>
         <w:br/>
@@ -1003,7 +775,6 @@
           <w:tab w:val="left" w:pos="6285"/>
         </w:tabs>
         <w:rPr>
-          <w:rFonts w:hint="eastAsia"/>
           <w:b/>
           <w:bCs/>
         </w:rPr>
@@ -1052,10 +823,745 @@
           <w:tab w:val="left" w:pos="1200"/>
           <w:tab w:val="left" w:pos="6285"/>
         </w:tabs>
-        <w:rPr>
-          <w:rFonts w:hint="eastAsia"/>
-        </w:rPr>
-      </w:pPr>
+      </w:pPr>
+    </w:p>
+    <w:p>
+      <w:pPr>
+        <w:tabs>
+          <w:tab w:val="left" w:pos="1200"/>
+          <w:tab w:val="left" w:pos="6285"/>
+        </w:tabs>
+      </w:pPr>
+    </w:p>
+    <w:p>
+      <w:pPr>
+        <w:tabs>
+          <w:tab w:val="left" w:pos="1200"/>
+          <w:tab w:val="left" w:pos="6285"/>
+        </w:tabs>
+      </w:pPr>
+    </w:p>
+    <w:p>
+      <w:pPr>
+        <w:tabs>
+          <w:tab w:val="left" w:pos="1200"/>
+          <w:tab w:val="left" w:pos="6285"/>
+        </w:tabs>
+      </w:pPr>
+    </w:p>
+    <w:p>
+      <w:pPr>
+        <w:tabs>
+          <w:tab w:val="left" w:pos="1200"/>
+          <w:tab w:val="left" w:pos="6285"/>
+        </w:tabs>
+      </w:pPr>
+    </w:p>
+    <w:p>
+      <w:pPr>
+        <w:tabs>
+          <w:tab w:val="left" w:pos="1200"/>
+          <w:tab w:val="left" w:pos="6285"/>
+        </w:tabs>
+        <w:rPr>
+          <w:rFonts w:hint="eastAsia"/>
+          <w:b/>
+          <w:bCs/>
+        </w:rPr>
+      </w:pPr>
+      <w:r>
+        <w:rPr>
+          <w:rFonts w:hint="eastAsia"/>
+          <w:b/>
+          <w:bCs/>
+        </w:rPr>
+        <w:lastRenderedPageBreak/>
+        <w:t>2차 시도</w:t>
+      </w:r>
+      <w:r>
+        <w:rPr>
+          <w:rFonts w:hint="eastAsia"/>
+          <w:b/>
+          <w:bCs/>
+        </w:rPr>
+        <w:t xml:space="preserve"> (GPT 참고 일부 수정)</w:t>
+      </w:r>
+    </w:p>
+    <w:p>
+      <w:pPr>
+        <w:tabs>
+          <w:tab w:val="left" w:pos="1200"/>
+          <w:tab w:val="left" w:pos="6285"/>
+        </w:tabs>
+      </w:pPr>
+      <w:r>
+        <w:rPr>
+          <w:rFonts w:hint="eastAsia"/>
+        </w:rPr>
+        <w:t>실패 원인</w:t>
+      </w:r>
+    </w:p>
+    <w:p>
+      <w:pPr>
+        <w:tabs>
+          <w:tab w:val="left" w:pos="1200"/>
+          <w:tab w:val="left" w:pos="6285"/>
+        </w:tabs>
+        <w:rPr>
+          <w:rFonts w:hint="eastAsia"/>
+        </w:rPr>
+      </w:pPr>
+      <w:r>
+        <w:rPr>
+          <w:rFonts w:hint="eastAsia"/>
+        </w:rPr>
+        <w:t>1. 비교값 적용 착오</w:t>
+      </w:r>
+      <w:r>
+        <w:rPr>
+          <w:rFonts w:hint="eastAsia"/>
+        </w:rPr>
+        <w:t xml:space="preserve"> (h)</w:t>
+      </w:r>
+    </w:p>
+    <w:p>
+      <w:pPr>
+        <w:tabs>
+          <w:tab w:val="left" w:pos="1200"/>
+          <w:tab w:val="left" w:pos="6285"/>
+        </w:tabs>
+        <w:rPr>
+          <w:rFonts w:hint="eastAsia"/>
+        </w:rPr>
+      </w:pPr>
+      <w:r>
+        <w:rPr>
+          <w:rFonts w:hint="eastAsia"/>
+        </w:rPr>
+        <w:t>논문의</w:t>
+      </w:r>
+      <w:r>
+        <w:t xml:space="preserve"> 인덱스가 0부터 시작하기 때문에, 실제 논문의 개수(편수)를 나타내려면 i+1로 계산해야 합니다.</w:t>
+      </w:r>
+    </w:p>
+    <w:p>
+      <w:pPr>
+        <w:tabs>
+          <w:tab w:val="left" w:pos="1200"/>
+          <w:tab w:val="left" w:pos="6285"/>
+        </w:tabs>
+      </w:pPr>
+      <w:r>
+        <w:rPr>
+          <w:rFonts w:hint="eastAsia"/>
+        </w:rPr>
+        <w:t>즉</w:t>
+      </w:r>
+      <w:r>
+        <w:t>, 내림차순 정렬된 상태에서 i번째 논문에 대해 "i+1번 이상 인용된 논문이 i+1편 이상"이 되어야 하므로, 비교값은 i+1이 됩니다</w:t>
+      </w:r>
+    </w:p>
+    <w:p>
+      <w:pPr>
+        <w:tabs>
+          <w:tab w:val="left" w:pos="1200"/>
+          <w:tab w:val="left" w:pos="6285"/>
+        </w:tabs>
+      </w:pPr>
+      <w:r>
+        <w:rPr>
+          <w:rFonts w:hint="eastAsia"/>
+        </w:rPr>
+        <w:t>수정한 코드</w:t>
+      </w:r>
+    </w:p>
+    <w:p>
+      <w:pPr>
+        <w:tabs>
+          <w:tab w:val="left" w:pos="1200"/>
+          <w:tab w:val="left" w:pos="6285"/>
+        </w:tabs>
+        <w:rPr>
+          <w:rFonts w:hint="eastAsia"/>
+        </w:rPr>
+      </w:pPr>
+      <w:r>
+        <w:t xml:space="preserve">if(citations[i] </w:t>
+      </w:r>
+      <w:r>
+        <w:rPr>
+          <w:rFonts w:hint="eastAsia"/>
+        </w:rPr>
+        <w:t>=</w:t>
+      </w:r>
+      <w:r>
+        <w:t xml:space="preserve">= </w:t>
+      </w:r>
+      <w:r>
+        <w:rPr>
+          <w:rFonts w:hint="eastAsia"/>
+        </w:rPr>
+        <w:t>i + 1</w:t>
+      </w:r>
+      <w:r>
+        <w:t>)</w:t>
+      </w:r>
+    </w:p>
+    <w:p>
+      <w:pPr>
+        <w:tabs>
+          <w:tab w:val="left" w:pos="1200"/>
+          <w:tab w:val="left" w:pos="6285"/>
+        </w:tabs>
+        <w:rPr>
+          <w:rFonts w:hint="eastAsia"/>
+        </w:rPr>
+      </w:pPr>
+    </w:p>
+    <w:p>
+      <w:pPr>
+        <w:tabs>
+          <w:tab w:val="left" w:pos="1200"/>
+          <w:tab w:val="left" w:pos="6285"/>
+        </w:tabs>
+      </w:pPr>
+      <w:r>
+        <w:rPr>
+          <w:rFonts w:hint="eastAsia"/>
+        </w:rPr>
+        <w:t>2. == 사용 안됨</w:t>
+      </w:r>
+    </w:p>
+    <w:p>
+      <w:pPr>
+        <w:tabs>
+          <w:tab w:val="left" w:pos="1200"/>
+          <w:tab w:val="left" w:pos="6285"/>
+        </w:tabs>
+        <w:rPr>
+          <w:rFonts w:hint="eastAsia"/>
+        </w:rPr>
+      </w:pPr>
+      <w:r>
+        <w:rPr>
+          <w:rFonts w:hint="eastAsia"/>
+        </w:rPr>
+        <w:t>처음에는</w:t>
+      </w:r>
+      <w:r>
+        <w:t xml:space="preserve"> ≥와 ≤의 합집합이 ==라고 생각할 수 있지만, H-Index의 조건은 "i+1번 이상 인용된 논문이 i+1편 이상"임을 만족하는 최대 h를 구하는 문제입니다.</w:t>
+      </w:r>
+    </w:p>
+    <w:p>
+      <w:pPr>
+        <w:tabs>
+          <w:tab w:val="left" w:pos="1200"/>
+          <w:tab w:val="left" w:pos="6285"/>
+        </w:tabs>
+        <w:rPr>
+          <w:rFonts w:hint="eastAsia"/>
+        </w:rPr>
+      </w:pPr>
+      <w:r>
+        <w:rPr>
+          <w:rFonts w:hint="eastAsia"/>
+        </w:rPr>
+        <w:t>만약</w:t>
+      </w:r>
+      <w:r>
+        <w:t xml:space="preserve"> citations[i] == i + 1으로 조건을 체크하면, 정확히 i+1번 인용된 경우만 고려하게 되어, 인용 횟수가 i+1보다 많은 논문들도 조건에 포함시키지 못합니다.</w:t>
+      </w:r>
+    </w:p>
+    <w:p>
+      <w:pPr>
+        <w:tabs>
+          <w:tab w:val="left" w:pos="1200"/>
+          <w:tab w:val="left" w:pos="6285"/>
+        </w:tabs>
+        <w:rPr>
+          <w:rFonts w:hint="eastAsia"/>
+        </w:rPr>
+      </w:pPr>
+      <w:r>
+        <w:rPr>
+          <w:rFonts w:hint="eastAsia"/>
+        </w:rPr>
+        <w:t>예를</w:t>
+      </w:r>
+      <w:r>
+        <w:t xml:space="preserve"> 들어, citations = [3, 0, 6, 1, 5] 상태에서, 정렬 후 [6, 5, 3, 1, 0]가 된다고 할 때,</w:t>
+      </w:r>
+    </w:p>
+    <w:p>
+      <w:pPr>
+        <w:tabs>
+          <w:tab w:val="left" w:pos="1200"/>
+          <w:tab w:val="left" w:pos="6285"/>
+        </w:tabs>
+      </w:pPr>
+      <w:r>
+        <w:t>"4번 이상 인용된 논문이 4편 이상"인 경우가 존재할 수 있지만, == 조건은 인용 횟수가 정확히 4번인 경우만 체크하므로 적절한 H-Index 값을 찾지 못하게 됩니다.</w:t>
+      </w:r>
+    </w:p>
+    <w:p>
+      <w:pPr>
+        <w:tabs>
+          <w:tab w:val="left" w:pos="1200"/>
+          <w:tab w:val="left" w:pos="6285"/>
+        </w:tabs>
+      </w:pPr>
+    </w:p>
+    <w:p>
+      <w:pPr>
+        <w:tabs>
+          <w:tab w:val="left" w:pos="1200"/>
+          <w:tab w:val="left" w:pos="6285"/>
+        </w:tabs>
+        <w:rPr>
+          <w:rFonts w:hint="eastAsia"/>
+        </w:rPr>
+      </w:pPr>
+      <w:r>
+        <w:rPr>
+          <w:rFonts w:hint="eastAsia"/>
+        </w:rPr>
+        <w:t>따라서</w:t>
+      </w:r>
+      <w:r>
+        <w:t xml:space="preserve"> H-Index 계산에서는 </w:t>
+      </w:r>
+      <w:r>
+        <w:t xml:space="preserve">citations[i] &gt;= i + 1 </w:t>
+      </w:r>
+      <w:r>
+        <w:t>조건을 사용하여, 해당 논문이 최소 i+1번 이상 인용되었는지 확인해야 합니다.</w:t>
+      </w:r>
+    </w:p>
+    <w:p>
+      <w:pPr>
+        <w:tabs>
+          <w:tab w:val="left" w:pos="1200"/>
+          <w:tab w:val="left" w:pos="6285"/>
+        </w:tabs>
+      </w:pPr>
+      <w:r>
+        <w:rPr>
+          <w:rFonts w:hint="eastAsia"/>
+        </w:rPr>
+        <w:t>수정한 코드</w:t>
+      </w:r>
+    </w:p>
+    <w:p>
+      <w:pPr>
+        <w:tabs>
+          <w:tab w:val="left" w:pos="1200"/>
+          <w:tab w:val="left" w:pos="6285"/>
+        </w:tabs>
+      </w:pPr>
+      <w:r>
+        <w:t xml:space="preserve">if(citations[i] &gt;= </w:t>
+      </w:r>
+      <w:r>
+        <w:rPr>
+          <w:rFonts w:hint="eastAsia"/>
+        </w:rPr>
+        <w:t>i + 1</w:t>
+      </w:r>
+      <w:r>
+        <w:t>)</w:t>
+      </w:r>
+    </w:p>
+    <w:p>
+      <w:pPr>
+        <w:tabs>
+          <w:tab w:val="left" w:pos="1200"/>
+          <w:tab w:val="left" w:pos="6285"/>
+        </w:tabs>
+      </w:pPr>
+    </w:p>
+    <w:p>
+      <w:pPr>
+        <w:tabs>
+          <w:tab w:val="left" w:pos="1200"/>
+          <w:tab w:val="left" w:pos="6285"/>
+        </w:tabs>
+      </w:pPr>
+      <w:r>
+        <w:rPr>
+          <w:rFonts w:hint="eastAsia"/>
+        </w:rPr>
+        <w:t>3. break 문 else로 이동</w:t>
+      </w:r>
+    </w:p>
+    <w:p>
+      <w:pPr>
+        <w:tabs>
+          <w:tab w:val="left" w:pos="1200"/>
+          <w:tab w:val="left" w:pos="6285"/>
+        </w:tabs>
+        <w:rPr>
+          <w:rFonts w:hint="eastAsia"/>
+        </w:rPr>
+      </w:pPr>
+      <w:r>
+        <w:t>인덱스와 정확히 일치하는 경우만 찾으려고 했던 것</w:t>
+      </w:r>
+      <w:r>
+        <w:rPr>
+          <w:rFonts w:hint="eastAsia"/>
+        </w:rPr>
+        <w:t>만 생각해서 break문을</w:t>
+      </w:r>
+      <w:r>
+        <w:br/>
+      </w:r>
+      <w:r>
+        <w:t>citations[i] &gt;= i + 1</w:t>
+      </w:r>
+      <w:r>
+        <w:rPr>
+          <w:rFonts w:hint="eastAsia"/>
+        </w:rPr>
+        <w:t>을 만족하면 바로 실행하게 한 것이다.</w:t>
+      </w:r>
+      <w:r>
+        <w:br/>
+      </w:r>
+      <w:r>
+        <w:rPr>
+          <w:rFonts w:hint="eastAsia"/>
+        </w:rPr>
+        <w:t xml:space="preserve">하지만 그렇게 한다면 조건이 h+1번째 인덱스에 </w:t>
+      </w:r>
+      <w:r>
+        <w:rPr>
+          <w:rFonts w:hint="eastAsia"/>
+        </w:rPr>
+        <w:t>정확히 존재해야만 return이 되는 문제</w:t>
+      </w:r>
+      <w:r>
+        <w:rPr>
+          <w:rFonts w:hint="eastAsia"/>
+        </w:rPr>
+        <w:lastRenderedPageBreak/>
+        <w:t>가 발생한다.</w:t>
+      </w:r>
+    </w:p>
+    <w:p>
+      <w:pPr>
+        <w:tabs>
+          <w:tab w:val="left" w:pos="1200"/>
+          <w:tab w:val="left" w:pos="6285"/>
+        </w:tabs>
+        <w:rPr>
+          <w:rFonts w:hint="eastAsia"/>
+        </w:rPr>
+      </w:pPr>
+      <w:r>
+        <w:rPr>
+          <w:rFonts w:hint="eastAsia"/>
+        </w:rPr>
+        <w:t xml:space="preserve">예를 들어 [6,5,4,1,0] </w:t>
+      </w:r>
+      <w:r>
+        <w:t>같은</w:t>
+      </w:r>
+      <w:r>
+        <w:rPr>
+          <w:rFonts w:hint="eastAsia"/>
+        </w:rPr>
+        <w:t xml:space="preserve"> 경우에 값이 없는 문제가 발생한다.</w:t>
+      </w:r>
+      <w:r>
+        <w:rPr>
+          <w:rFonts w:hint="eastAsia"/>
+        </w:rPr>
+        <w:t xml:space="preserve"> (4가 return되어야 함)</w:t>
+      </w:r>
+    </w:p>
+    <w:p>
+      <w:pPr>
+        <w:tabs>
+          <w:tab w:val="left" w:pos="1200"/>
+          <w:tab w:val="left" w:pos="6285"/>
+        </w:tabs>
+      </w:pPr>
+    </w:p>
+    <w:p>
+      <w:pPr>
+        <w:tabs>
+          <w:tab w:val="left" w:pos="1200"/>
+          <w:tab w:val="left" w:pos="6285"/>
+        </w:tabs>
+        <w:rPr>
+          <w:rFonts w:hint="eastAsia"/>
+        </w:rPr>
+      </w:pPr>
+      <w:r>
+        <w:rPr>
+          <w:rFonts w:hint="eastAsia"/>
+        </w:rPr>
+        <w:t xml:space="preserve">그래서 break 문은 </w:t>
+      </w:r>
+      <w:r>
+        <w:t>citations[i] &gt;= i + 1</w:t>
+      </w:r>
+      <w:r>
+        <w:rPr>
+          <w:rFonts w:hint="eastAsia"/>
+        </w:rPr>
+        <w:t>을 만족하지 않을 때 실행해야 하는 것이다.</w:t>
+      </w:r>
+    </w:p>
+    <w:p>
+      <w:pPr>
+        <w:tabs>
+          <w:tab w:val="left" w:pos="1200"/>
+          <w:tab w:val="left" w:pos="6285"/>
+        </w:tabs>
+      </w:pPr>
+      <w:r>
+        <w:rPr>
+          <w:rFonts w:hint="eastAsia"/>
+        </w:rPr>
+        <w:t>수정한 코드</w:t>
+      </w:r>
+    </w:p>
+    <w:p>
+      <w:pPr>
+        <w:tabs>
+          <w:tab w:val="left" w:pos="1200"/>
+          <w:tab w:val="left" w:pos="6285"/>
+        </w:tabs>
+        <w:rPr>
+          <w:rFonts w:hint="eastAsia"/>
+        </w:rPr>
+      </w:pPr>
+      <w:r>
+        <w:t>if (citations[i] &gt;= i + 1) {</w:t>
+      </w:r>
+      <w:r>
+        <w:rPr>
+          <w:rFonts w:hint="eastAsia"/>
+        </w:rPr>
+        <w:t xml:space="preserve"> // h번 </w:t>
+      </w:r>
+      <w:r>
+        <w:rPr>
+          <w:b/>
+          <w:bCs/>
+        </w:rPr>
+        <w:t>“</w:t>
+      </w:r>
+      <w:r>
+        <w:rPr>
+          <w:rFonts w:hint="eastAsia"/>
+          <w:b/>
+          <w:bCs/>
+        </w:rPr>
+        <w:t>이상</w:t>
+      </w:r>
+      <w:r>
+        <w:rPr>
+          <w:b/>
+          <w:bCs/>
+        </w:rPr>
+        <w:t>”</w:t>
+      </w:r>
+      <w:r>
+        <w:rPr>
+          <w:rFonts w:hint="eastAsia"/>
+        </w:rPr>
+        <w:t xml:space="preserve"> 인용 된 논문을 검사</w:t>
+      </w:r>
+      <w:r>
+        <w:br/>
+        <w:t xml:space="preserve">    answer = i + 1;</w:t>
+      </w:r>
+      <w:r>
+        <w:br/>
+        <w:t>} else {</w:t>
+      </w:r>
+      <w:r>
+        <w:br/>
+        <w:t xml:space="preserve">    break;  // 조건을 만족하지 않으면 종료</w:t>
+      </w:r>
+      <w:r>
+        <w:br/>
+        <w:t>}</w:t>
+      </w:r>
+    </w:p>
+    <w:p>
+      <w:pPr>
+        <w:tabs>
+          <w:tab w:val="left" w:pos="1200"/>
+          <w:tab w:val="left" w:pos="6285"/>
+        </w:tabs>
+        <w:rPr>
+          <w:rFonts w:hint="eastAsia"/>
+        </w:rPr>
+      </w:pPr>
+    </w:p>
+    <w:p>
+      <w:pPr>
+        <w:tabs>
+          <w:tab w:val="left" w:pos="1200"/>
+          <w:tab w:val="left" w:pos="6285"/>
+        </w:tabs>
+        <w:rPr>
+          <w:b/>
+          <w:bCs/>
+        </w:rPr>
+      </w:pPr>
+      <w:r>
+        <w:rPr>
+          <w:rFonts w:hint="eastAsia"/>
+          <w:b/>
+          <w:bCs/>
+        </w:rPr>
+        <w:t>실행결과 (</w:t>
+      </w:r>
+      <w:r>
+        <w:rPr>
+          <w:rFonts w:hint="eastAsia"/>
+          <w:b/>
+          <w:bCs/>
+        </w:rPr>
+        <w:t>성공</w:t>
+      </w:r>
+      <w:r>
+        <w:rPr>
+          <w:rFonts w:hint="eastAsia"/>
+          <w:b/>
+          <w:bCs/>
+        </w:rPr>
+        <w:t>)</w:t>
+      </w:r>
+    </w:p>
+    <w:p>
+      <w:pPr>
+        <w:tabs>
+          <w:tab w:val="left" w:pos="1200"/>
+          <w:tab w:val="left" w:pos="6285"/>
+        </w:tabs>
+        <w:rPr>
+          <w:rFonts w:hint="eastAsia"/>
+        </w:rPr>
+      </w:pPr>
+      <w:r>
+        <w:t>C</w:t>
+      </w:r>
+      <w:r>
+        <w:rPr>
+          <w:rFonts w:hint="eastAsia"/>
+        </w:rPr>
+        <w:t xml:space="preserve">itations = </w:t>
+      </w:r>
+      <w:r>
+        <w:t>[3, 0, 6, 1, 5]</w:t>
+      </w:r>
+      <w:r>
+        <w:rPr>
+          <w:rFonts w:hint="eastAsia"/>
+        </w:rPr>
+        <w:t xml:space="preserve"> 일때 3이 return되는 올바른 값을 도출해 내었다.</w:t>
+      </w:r>
+    </w:p>
+    <w:p>
+      <w:pPr>
+        <w:tabs>
+          <w:tab w:val="left" w:pos="1200"/>
+          <w:tab w:val="left" w:pos="6285"/>
+        </w:tabs>
+        <w:rPr>
+          <w:rFonts w:hint="eastAsia"/>
+        </w:rPr>
+      </w:pPr>
+    </w:p>
+    <w:p>
+      <w:pPr>
+        <w:tabs>
+          <w:tab w:val="left" w:pos="1200"/>
+          <w:tab w:val="left" w:pos="6285"/>
+        </w:tabs>
+        <w:rPr>
+          <w:b/>
+          <w:bCs/>
+        </w:rPr>
+      </w:pPr>
+      <w:r>
+        <w:rPr>
+          <w:rFonts w:hint="eastAsia"/>
+          <w:b/>
+          <w:bCs/>
+        </w:rPr>
+        <w:t>배운 점</w:t>
+      </w:r>
+    </w:p>
+    <w:p>
+      <w:pPr>
+        <w:tabs>
+          <w:tab w:val="left" w:pos="1200"/>
+          <w:tab w:val="left" w:pos="6285"/>
+        </w:tabs>
+      </w:pPr>
+      <w:r>
+        <w:rPr>
+          <w:rFonts w:hint="eastAsia"/>
+        </w:rPr>
+        <w:t xml:space="preserve">처음에는 </w:t>
+      </w:r>
+      <w:r>
+        <w:rPr>
+          <w:rFonts w:hint="eastAsia"/>
+        </w:rPr>
+        <w:t>h값이 값과 맞물리는 인덱스를 찾는 것에만 집중했다.</w:t>
+      </w:r>
+    </w:p>
+    <w:p>
+      <w:pPr>
+        <w:tabs>
+          <w:tab w:val="left" w:pos="1200"/>
+          <w:tab w:val="left" w:pos="6285"/>
+        </w:tabs>
+      </w:pPr>
+      <w:r>
+        <w:rPr>
+          <w:rFonts w:hint="eastAsia"/>
+        </w:rPr>
+        <w:t>하지만 이러한 방식으로 풀기를 시도하면 오직 맞물리는 것만 추적하기 때문에 값이 없는 경우가 발생할 수 있다.</w:t>
+      </w:r>
+    </w:p>
+    <w:p>
+      <w:pPr>
+        <w:tabs>
+          <w:tab w:val="left" w:pos="1200"/>
+          <w:tab w:val="left" w:pos="6285"/>
+        </w:tabs>
+      </w:pPr>
+      <w:r>
+        <w:rPr>
+          <w:rFonts w:hint="eastAsia"/>
+        </w:rPr>
+        <w:t>문제를 너무 편협하게 생각한 것이 문제였다.</w:t>
+      </w:r>
+    </w:p>
+    <w:p>
+      <w:pPr>
+        <w:tabs>
+          <w:tab w:val="left" w:pos="1200"/>
+          <w:tab w:val="left" w:pos="6285"/>
+        </w:tabs>
+        <w:rPr>
+          <w:rFonts w:hint="eastAsia"/>
+        </w:rPr>
+      </w:pPr>
+      <w:r>
+        <w:rPr>
+          <w:rFonts w:hint="eastAsia"/>
+        </w:rPr>
+        <w:t>앞으로는 다양한 경우의 수를 감안하여 문제를 풀어낼 것이다.</w:t>
+      </w:r>
     </w:p>
     <w:sectPr>
       <w:pgSz w:w="11906" w:h="16838"/>
@@ -1065,6 +1571,56 @@
     </w:sectPr>
   </w:body>
 </w:document>
+</file>
+
+<file path=word/endnotes.xml><?xml version="1.0" encoding="utf-8"?>
+<w:endnotes xmlns:wpc="http://schemas.microsoft.com/office/word/2010/wordprocessingCanvas" xmlns:cx="http://schemas.microsoft.com/office/drawing/2014/chartex" xmlns:cx1="http://schemas.microsoft.com/office/drawing/2015/9/8/chartex" xmlns:cx2="http://schemas.microsoft.com/office/drawing/2015/10/21/chartex" xmlns:cx3="http://schemas.microsoft.com/office/drawing/2016/5/9/chartex" xmlns:cx4="http://schemas.microsoft.com/office/drawing/2016/5/10/chartex" xmlns:cx5="http://schemas.microsoft.com/office/drawing/2016/5/11/chartex" xmlns:cx6="http://schemas.microsoft.com/office/drawing/2016/5/12/chartex" xmlns:cx7="http://schemas.microsoft.com/office/drawing/2016/5/13/chartex" xmlns:cx8="http://schemas.microsoft.com/office/drawing/2016/5/14/chartex" xmlns:mc="http://schemas.openxmlformats.org/markup-compatibility/2006" xmlns:aink="http://schemas.microsoft.com/office/drawing/2016/ink" xmlns:am3d="http://schemas.microsoft.com/office/drawing/2017/model3d" xmlns:o="urn:schemas-microsoft-com:office:office" xmlns:oel="http://schemas.microsoft.com/office/2019/extlst" xmlns:r="http://schemas.openxmlformats.org/officeDocument/2006/relationships" xmlns:m="http://schemas.openxmlformats.org/officeDocument/2006/math" xmlns:v="urn:schemas-microsoft-com:vml" xmlns:wp14="http://schemas.microsoft.com/office/word/2010/wordprocessingDrawing" xmlns:wp="http://schemas.openxmlformats.org/drawingml/2006/wordprocessingDrawing" xmlns:w10="urn:schemas-microsoft-com:office:word" xmlns:w="http://schemas.openxmlformats.org/wordprocessingml/2006/main" xmlns:w14="http://schemas.microsoft.com/office/word/2010/wordml" xmlns:w15="http://schemas.microsoft.com/office/word/2012/wordml" xmlns:w16cex="http://schemas.microsoft.com/office/word/2018/wordml/cex" xmlns:w16cid="http://schemas.microsoft.com/office/word/2016/wordml/cid" xmlns:w16="http://schemas.microsoft.com/office/word/2018/wordml" xmlns:w16du="http://schemas.microsoft.com/office/word/2023/wordml/word16du" xmlns:w16sdtdh="http://schemas.microsoft.com/office/word/2020/wordml/sdtdatahash" xmlns:w16sdtfl="http://schemas.microsoft.com/office/word/2024/wordml/sdtformatlock" xmlns:w16se="http://schemas.microsoft.com/office/word/2015/wordml/symex" xmlns:wpg="http://schemas.microsoft.com/office/word/2010/wordprocessingGroup" xmlns:wpi="http://schemas.microsoft.com/office/word/2010/wordprocessingInk" xmlns:wne="http://schemas.microsoft.com/office/word/2006/wordml" xmlns:wps="http://schemas.microsoft.com/office/word/2010/wordprocessingShape" mc:Ignorable="w14 w15 w16se w16cid w16 w16cex w16sdtdh w16sdtfl w16du wp14">
+  <w:endnote w:type="separator" w:id="-1">
+    <w:p>
+      <w:pPr>
+        <w:spacing w:after="0"/>
+      </w:pPr>
+      <w:r>
+        <w:separator/>
+      </w:r>
+    </w:p>
+  </w:endnote>
+  <w:endnote w:type="continuationSeparator" w:id="0">
+    <w:p>
+      <w:pPr>
+        <w:spacing w:after="0"/>
+      </w:pPr>
+      <w:r>
+        <w:continuationSeparator/>
+      </w:r>
+    </w:p>
+  </w:endnote>
+</w:endnotes>
+</file>
+
+<file path=word/footnotes.xml><?xml version="1.0" encoding="utf-8"?>
+<w:footnotes xmlns:wpc="http://schemas.microsoft.com/office/word/2010/wordprocessingCanvas" xmlns:cx="http://schemas.microsoft.com/office/drawing/2014/chartex" xmlns:cx1="http://schemas.microsoft.com/office/drawing/2015/9/8/chartex" xmlns:cx2="http://schemas.microsoft.com/office/drawing/2015/10/21/chartex" xmlns:cx3="http://schemas.microsoft.com/office/drawing/2016/5/9/chartex" xmlns:cx4="http://schemas.microsoft.com/office/drawing/2016/5/10/chartex" xmlns:cx5="http://schemas.microsoft.com/office/drawing/2016/5/11/chartex" xmlns:cx6="http://schemas.microsoft.com/office/drawing/2016/5/12/chartex" xmlns:cx7="http://schemas.microsoft.com/office/drawing/2016/5/13/chartex" xmlns:cx8="http://schemas.microsoft.com/office/drawing/2016/5/14/chartex" xmlns:mc="http://schemas.openxmlformats.org/markup-compatibility/2006" xmlns:aink="http://schemas.microsoft.com/office/drawing/2016/ink" xmlns:am3d="http://schemas.microsoft.com/office/drawing/2017/model3d" xmlns:o="urn:schemas-microsoft-com:office:office" xmlns:oel="http://schemas.microsoft.com/office/2019/extlst" xmlns:r="http://schemas.openxmlformats.org/officeDocument/2006/relationships" xmlns:m="http://schemas.openxmlformats.org/officeDocument/2006/math" xmlns:v="urn:schemas-microsoft-com:vml" xmlns:wp14="http://schemas.microsoft.com/office/word/2010/wordprocessingDrawing" xmlns:wp="http://schemas.openxmlformats.org/drawingml/2006/wordprocessingDrawing" xmlns:w10="urn:schemas-microsoft-com:office:word" xmlns:w="http://schemas.openxmlformats.org/wordprocessingml/2006/main" xmlns:w14="http://schemas.microsoft.com/office/word/2010/wordml" xmlns:w15="http://schemas.microsoft.com/office/word/2012/wordml" xmlns:w16cex="http://schemas.microsoft.com/office/word/2018/wordml/cex" xmlns:w16cid="http://schemas.microsoft.com/office/word/2016/wordml/cid" xmlns:w16="http://schemas.microsoft.com/office/word/2018/wordml" xmlns:w16du="http://schemas.microsoft.com/office/word/2023/wordml/word16du" xmlns:w16sdtdh="http://schemas.microsoft.com/office/word/2020/wordml/sdtdatahash" xmlns:w16sdtfl="http://schemas.microsoft.com/office/word/2024/wordml/sdtformatlock" xmlns:w16se="http://schemas.microsoft.com/office/word/2015/wordml/symex" xmlns:wpg="http://schemas.microsoft.com/office/word/2010/wordprocessingGroup" xmlns:wpi="http://schemas.microsoft.com/office/word/2010/wordprocessingInk" xmlns:wne="http://schemas.microsoft.com/office/word/2006/wordml" xmlns:wps="http://schemas.microsoft.com/office/word/2010/wordprocessingShape" mc:Ignorable="w14 w15 w16se w16cid w16 w16cex w16sdtdh w16sdtfl w16du wp14">
+  <w:footnote w:type="separator" w:id="-1">
+    <w:p>
+      <w:pPr>
+        <w:spacing w:after="0"/>
+      </w:pPr>
+      <w:r>
+        <w:separator/>
+      </w:r>
+    </w:p>
+  </w:footnote>
+  <w:footnote w:type="continuationSeparator" w:id="0">
+    <w:p>
+      <w:pPr>
+        <w:spacing w:after="0"/>
+      </w:pPr>
+      <w:r>
+        <w:continuationSeparator/>
+      </w:r>
+    </w:p>
+  </w:footnote>
+</w:footnotes>
 </file>
 
 <file path=word/numbering.xml><?xml version="1.0" encoding="utf-8"?>
@@ -2076,7 +2632,7 @@
   <w:style w:type="paragraph" w:default="1" w:styleId="a">
     <w:name w:val="Normal"/>
     <w:qFormat/>
-    <w:rsid w:val="00517B72"/>
+    <w:rsid w:val="00E16E45"/>
     <w:pPr>
       <w:widowControl w:val="0"/>
       <w:wordWrap w:val="0"/>
@@ -2613,6 +3169,77 @@
     <w:rPr>
       <w:color w:val="605E5C"/>
       <w:shd w:val="clear" w:color="auto" w:fill="E1DFDD"/>
+    </w:rPr>
+  </w:style>
+  <w:style w:type="paragraph" w:styleId="ac">
+    <w:name w:val="header"/>
+    <w:basedOn w:val="a"/>
+    <w:link w:val="Char3"/>
+    <w:uiPriority w:val="99"/>
+    <w:unhideWhenUsed/>
+    <w:rsid w:val="007113E1"/>
+    <w:pPr>
+      <w:tabs>
+        <w:tab w:val="center" w:pos="4513"/>
+        <w:tab w:val="right" w:pos="9026"/>
+      </w:tabs>
+      <w:snapToGrid w:val="0"/>
+    </w:pPr>
+  </w:style>
+  <w:style w:type="character" w:customStyle="1" w:styleId="Char3">
+    <w:name w:val="머리글 Char"/>
+    <w:basedOn w:val="a0"/>
+    <w:link w:val="ac"/>
+    <w:uiPriority w:val="99"/>
+    <w:rsid w:val="007113E1"/>
+  </w:style>
+  <w:style w:type="paragraph" w:styleId="ad">
+    <w:name w:val="footer"/>
+    <w:basedOn w:val="a"/>
+    <w:link w:val="Char4"/>
+    <w:uiPriority w:val="99"/>
+    <w:unhideWhenUsed/>
+    <w:rsid w:val="007113E1"/>
+    <w:pPr>
+      <w:tabs>
+        <w:tab w:val="center" w:pos="4513"/>
+        <w:tab w:val="right" w:pos="9026"/>
+      </w:tabs>
+      <w:snapToGrid w:val="0"/>
+    </w:pPr>
+  </w:style>
+  <w:style w:type="character" w:customStyle="1" w:styleId="Char4">
+    <w:name w:val="바닥글 Char"/>
+    <w:basedOn w:val="a0"/>
+    <w:link w:val="ad"/>
+    <w:uiPriority w:val="99"/>
+    <w:rsid w:val="007113E1"/>
+  </w:style>
+  <w:style w:type="paragraph" w:styleId="HTML">
+    <w:name w:val="HTML Preformatted"/>
+    <w:basedOn w:val="a"/>
+    <w:link w:val="HTMLChar"/>
+    <w:uiPriority w:val="99"/>
+    <w:semiHidden/>
+    <w:unhideWhenUsed/>
+    <w:rsid w:val="00267880"/>
+    <w:rPr>
+      <w:rFonts w:ascii="Courier New" w:hAnsi="Courier New" w:cs="Courier New"/>
+      <w:sz w:val="20"/>
+      <w:szCs w:val="20"/>
+    </w:rPr>
+  </w:style>
+  <w:style w:type="character" w:customStyle="1" w:styleId="HTMLChar">
+    <w:name w:val="미리 서식이 지정된 HTML Char"/>
+    <w:basedOn w:val="a0"/>
+    <w:link w:val="HTML"/>
+    <w:uiPriority w:val="99"/>
+    <w:semiHidden/>
+    <w:rsid w:val="00267880"/>
+    <w:rPr>
+      <w:rFonts w:ascii="Courier New" w:hAnsi="Courier New" w:cs="Courier New"/>
+      <w:sz w:val="20"/>
+      <w:szCs w:val="20"/>
     </w:rPr>
   </w:style>
 </w:styles>

</xml_diff>

<commit_message>
docs: H-Index 문제의 github commit hash 삽입 & pdf 제작(Scan 포함)
</commit_message>
<xml_diff>
--- a/docs/programmers/_42747/Report.docx
+++ b/docs/programmers/_42747/Report.docx
@@ -268,7 +268,13 @@
         <w:rPr>
           <w:rFonts w:hint="eastAsia"/>
         </w:rPr>
-        <w:t>2025-03-22</w:t>
+        <w:t>2025-03-2</w:t>
+      </w:r>
+      <w:r>
+        <w:rPr>
+          <w:rFonts w:hint="eastAsia"/>
+        </w:rPr>
+        <w:t>3</w:t>
       </w:r>
     </w:p>
     <w:p/>
@@ -864,7 +870,6 @@
           <w:tab w:val="left" w:pos="6285"/>
         </w:tabs>
         <w:rPr>
-          <w:rFonts w:hint="eastAsia"/>
           <w:b/>
           <w:bCs/>
         </w:rPr>
@@ -907,32 +912,20 @@
           <w:tab w:val="left" w:pos="1200"/>
           <w:tab w:val="left" w:pos="6285"/>
         </w:tabs>
-        <w:rPr>
-          <w:rFonts w:hint="eastAsia"/>
-        </w:rPr>
-      </w:pPr>
-      <w:r>
-        <w:rPr>
-          <w:rFonts w:hint="eastAsia"/>
-        </w:rPr>
-        <w:t>1. 비교값 적용 착오</w:t>
-      </w:r>
-      <w:r>
-        <w:rPr>
-          <w:rFonts w:hint="eastAsia"/>
-        </w:rPr>
-        <w:t xml:space="preserve"> (h)</w:t>
-      </w:r>
-    </w:p>
-    <w:p>
-      <w:pPr>
-        <w:tabs>
-          <w:tab w:val="left" w:pos="1200"/>
-          <w:tab w:val="left" w:pos="6285"/>
-        </w:tabs>
-        <w:rPr>
-          <w:rFonts w:hint="eastAsia"/>
-        </w:rPr>
+      </w:pPr>
+      <w:r>
+        <w:rPr>
+          <w:rFonts w:hint="eastAsia"/>
+        </w:rPr>
+        <w:t>1. 비교값 적용 착오 (h)</w:t>
+      </w:r>
+    </w:p>
+    <w:p>
+      <w:pPr>
+        <w:tabs>
+          <w:tab w:val="left" w:pos="1200"/>
+          <w:tab w:val="left" w:pos="6285"/>
+        </w:tabs>
       </w:pPr>
       <w:r>
         <w:rPr>
@@ -981,9 +974,6 @@
           <w:tab w:val="left" w:pos="1200"/>
           <w:tab w:val="left" w:pos="6285"/>
         </w:tabs>
-        <w:rPr>
-          <w:rFonts w:hint="eastAsia"/>
-        </w:rPr>
       </w:pPr>
       <w:r>
         <w:t xml:space="preserve">if(citations[i] </w:t>
@@ -1013,9 +1003,6 @@
           <w:tab w:val="left" w:pos="1200"/>
           <w:tab w:val="left" w:pos="6285"/>
         </w:tabs>
-        <w:rPr>
-          <w:rFonts w:hint="eastAsia"/>
-        </w:rPr>
       </w:pPr>
     </w:p>
     <w:p>
@@ -1038,9 +1025,6 @@
           <w:tab w:val="left" w:pos="1200"/>
           <w:tab w:val="left" w:pos="6285"/>
         </w:tabs>
-        <w:rPr>
-          <w:rFonts w:hint="eastAsia"/>
-        </w:rPr>
       </w:pPr>
       <w:r>
         <w:rPr>
@@ -1058,9 +1042,6 @@
           <w:tab w:val="left" w:pos="1200"/>
           <w:tab w:val="left" w:pos="6285"/>
         </w:tabs>
-        <w:rPr>
-          <w:rFonts w:hint="eastAsia"/>
-        </w:rPr>
       </w:pPr>
       <w:r>
         <w:rPr>
@@ -1078,9 +1059,6 @@
           <w:tab w:val="left" w:pos="1200"/>
           <w:tab w:val="left" w:pos="6285"/>
         </w:tabs>
-        <w:rPr>
-          <w:rFonts w:hint="eastAsia"/>
-        </w:rPr>
       </w:pPr>
       <w:r>
         <w:rPr>
@@ -1117,9 +1095,6 @@
           <w:tab w:val="left" w:pos="1200"/>
           <w:tab w:val="left" w:pos="6285"/>
         </w:tabs>
-        <w:rPr>
-          <w:rFonts w:hint="eastAsia"/>
-        </w:rPr>
       </w:pPr>
       <w:r>
         <w:rPr>
@@ -1199,9 +1174,6 @@
           <w:tab w:val="left" w:pos="1200"/>
           <w:tab w:val="left" w:pos="6285"/>
         </w:tabs>
-        <w:rPr>
-          <w:rFonts w:hint="eastAsia"/>
-        </w:rPr>
       </w:pPr>
       <w:r>
         <w:t>인덱스와 정확히 일치하는 경우만 찾으려고 했던 것</w:t>
@@ -1214,8 +1186,6 @@
       </w:r>
       <w:r>
         <w:br/>
-      </w:r>
-      <w:r>
         <w:t>citations[i] &gt;= i + 1</w:t>
       </w:r>
       <w:r>
@@ -1253,9 +1223,6 @@
           <w:tab w:val="left" w:pos="1200"/>
           <w:tab w:val="left" w:pos="6285"/>
         </w:tabs>
-        <w:rPr>
-          <w:rFonts w:hint="eastAsia"/>
-        </w:rPr>
       </w:pPr>
       <w:r>
         <w:rPr>
@@ -1293,9 +1260,6 @@
           <w:tab w:val="left" w:pos="1200"/>
           <w:tab w:val="left" w:pos="6285"/>
         </w:tabs>
-        <w:rPr>
-          <w:rFonts w:hint="eastAsia"/>
-        </w:rPr>
       </w:pPr>
       <w:r>
         <w:rPr>
@@ -1333,9 +1297,6 @@
           <w:tab w:val="left" w:pos="1200"/>
           <w:tab w:val="left" w:pos="6285"/>
         </w:tabs>
-        <w:rPr>
-          <w:rFonts w:hint="eastAsia"/>
-        </w:rPr>
       </w:pPr>
       <w:r>
         <w:t>if (citations[i] &gt;= i + 1) {</w:t>
@@ -1397,9 +1358,6 @@
           <w:tab w:val="left" w:pos="1200"/>
           <w:tab w:val="left" w:pos="6285"/>
         </w:tabs>
-        <w:rPr>
-          <w:rFonts w:hint="eastAsia"/>
-        </w:rPr>
       </w:pPr>
     </w:p>
     <w:p>
@@ -1444,9 +1402,6 @@
           <w:tab w:val="left" w:pos="1200"/>
           <w:tab w:val="left" w:pos="6285"/>
         </w:tabs>
-        <w:rPr>
-          <w:rFonts w:hint="eastAsia"/>
-        </w:rPr>
       </w:pPr>
       <w:r>
         <w:t>C</w:t>
@@ -1473,9 +1428,6 @@
           <w:tab w:val="left" w:pos="1200"/>
           <w:tab w:val="left" w:pos="6285"/>
         </w:tabs>
-        <w:rPr>
-          <w:rFonts w:hint="eastAsia"/>
-        </w:rPr>
       </w:pPr>
     </w:p>
     <w:p>
@@ -1552,9 +1504,6 @@
           <w:tab w:val="left" w:pos="1200"/>
           <w:tab w:val="left" w:pos="6285"/>
         </w:tabs>
-        <w:rPr>
-          <w:rFonts w:hint="eastAsia"/>
-        </w:rPr>
       </w:pPr>
       <w:r>
         <w:rPr>
@@ -2840,6 +2789,7 @@
   <w:style w:type="character" w:default="1" w:styleId="a0">
     <w:name w:val="Default Paragraph Font"/>
     <w:uiPriority w:val="1"/>
+    <w:semiHidden/>
     <w:unhideWhenUsed/>
   </w:style>
   <w:style w:type="table" w:default="1" w:styleId="a1">

</xml_diff>